<commit_message>
Fixed a typo in 'Assignment 4 - Voltage Threshold Detector/Report.docx'
</commit_message>
<xml_diff>
--- a/Assignment 4 - Voltage Threshold Detector/Report.docx
+++ b/Assignment 4 - Voltage Threshold Detector/Report.docx
@@ -374,7 +374,40 @@
           <w:sz w:val="40"/>
           <w:szCs w:val="40"/>
         </w:rPr>
-        <w:t>This project demonstrates the use of an Arduino to measure voltage levels and trigger an alert base on specified thresholds, a potentiometer acts as a variable voltage input.</w:t>
+        <w:t>This project demonstrates the use of an Arduino to measure voltage levels and trigger an alert base</w:t>
+      </w:r>
+      <w:r>
+        <w:rPr>
+          <w:rFonts w:asciiTheme="majorBidi" w:hAnsiTheme="majorBidi" w:cstheme="majorBidi"/>
+          <w:sz w:val="40"/>
+          <w:szCs w:val="40"/>
+          <w:lang w:val="en-US"/>
+        </w:rPr>
+        <w:t>d</w:t>
+      </w:r>
+      <w:r>
+        <w:rPr>
+          <w:rFonts w:asciiTheme="majorBidi" w:hAnsiTheme="majorBidi" w:cstheme="majorBidi"/>
+          <w:sz w:val="40"/>
+          <w:szCs w:val="40"/>
+        </w:rPr>
+        <w:t xml:space="preserve"> on specified thresholds, </w:t>
+      </w:r>
+      <w:r>
+        <w:rPr>
+          <w:rFonts w:asciiTheme="majorBidi" w:hAnsiTheme="majorBidi" w:cstheme="majorBidi"/>
+          <w:sz w:val="40"/>
+          <w:szCs w:val="40"/>
+        </w:rPr>
+        <w:t xml:space="preserve">where </w:t>
+      </w:r>
+      <w:r>
+        <w:rPr>
+          <w:rFonts w:asciiTheme="majorBidi" w:hAnsiTheme="majorBidi" w:cstheme="majorBidi"/>
+          <w:sz w:val="40"/>
+          <w:szCs w:val="40"/>
+        </w:rPr>
+        <w:t>a potentiometer acts as a variable voltage input.</w:t>
       </w:r>
     </w:p>
     <w:p>
@@ -774,40 +807,7 @@
                   <w:sz w:val="40"/>
                   <w:szCs w:val="40"/>
                 </w:rPr>
-                <m:t>analogRead(</m:t>
-              </m:r>
-              <m:r>
-                <m:rPr>
-                  <m:nor/>
-                </m:rPr>
-                <w:rPr>
-                  <w:rFonts w:ascii="Cambria Math" w:hAnsi="Cambria Math"/>
-                  <w:sz w:val="40"/>
-                  <w:szCs w:val="40"/>
-                </w:rPr>
-                <m:t>potentiometer</m:t>
-              </m:r>
-              <m:r>
-                <m:rPr>
-                  <m:nor/>
-                </m:rPr>
-                <w:rPr>
-                  <w:rFonts w:ascii="Cambria Math" w:hAnsi="Cambria Math"/>
-                  <w:sz w:val="40"/>
-                  <w:szCs w:val="40"/>
-                </w:rPr>
-                <m:t>Pin</m:t>
-              </m:r>
-              <m:r>
-                <m:rPr>
-                  <m:nor/>
-                </m:rPr>
-                <w:rPr>
-                  <w:rFonts w:ascii="Cambria Math" w:hAnsi="Cambria Math"/>
-                  <w:sz w:val="40"/>
-                  <w:szCs w:val="40"/>
-                </w:rPr>
-                <m:t>)</m:t>
+                <m:t>analogRead(potentiometerPin)</m:t>
               </m:r>
               <m:r>
                 <m:rPr>
@@ -1223,7 +1223,6 @@
           <w:noProof/>
           <w:sz w:val="48"/>
           <w:szCs w:val="48"/>
-          <w:lang w:val="ar-SA"/>
         </w:rPr>
       </w:pPr>
     </w:p>

</xml_diff>